<commit_message>
final for the day
</commit_message>
<xml_diff>
--- a/FR-Method.docx
+++ b/FR-Method.docx
@@ -44,27 +44,21 @@
         <w:rPr>
           <w:rFonts w:ascii="Century Schoolbook" w:hAnsi="Century Schoolbook"/>
         </w:rPr>
-        <w:t>1.</w:t>
-      </w:r>
-      <w:r>
-        <w:rPr>
-          <w:rFonts w:ascii="Century Schoolbook" w:hAnsi="Century Schoolbook"/>
-        </w:rPr>
-        <w:t xml:space="preserve"> </w:t>
-      </w:r>
-      <w:r>
-        <w:rPr>
-          <w:rFonts w:ascii="Century Schoolbook" w:hAnsi="Century Schoolbook"/>
-        </w:rPr>
-        <w:t>Background System Design</w:t>
-      </w:r>
-    </w:p>
-    <w:p>
-      <w:pPr>
-        <w:spacing w:line="360" w:lineRule="auto"/>
-        <w:jc w:val="both"/>
-      </w:pPr>
-      <w:r>
+        <w:t>1. Background System Design</w:t>
+      </w:r>
+    </w:p>
+    <w:p>
+      <w:pPr>
+        <w:spacing w:line="360" w:lineRule="auto"/>
+        <w:jc w:val="both"/>
+        <w:rPr>
+          <w:rFonts w:ascii="Century Schoolbook" w:hAnsi="Century Schoolbook"/>
+        </w:rPr>
+      </w:pPr>
+      <w:r>
+        <w:rPr>
+          <w:rFonts w:ascii="Century Schoolbook" w:hAnsi="Century Schoolbook"/>
+        </w:rPr>
         <w:t>1.1 General Structure</w:t>
       </w:r>
     </w:p>
@@ -72,11 +66,20 @@
       <w:pPr>
         <w:spacing w:line="360" w:lineRule="auto"/>
         <w:jc w:val="both"/>
-      </w:pPr>
-      <w:r>
+        <w:rPr>
+          <w:rFonts w:ascii="Century Schoolbook" w:hAnsi="Century Schoolbook"/>
+        </w:rPr>
+      </w:pPr>
+      <w:r>
+        <w:rPr>
+          <w:rFonts w:ascii="Century Schoolbook" w:hAnsi="Century Schoolbook"/>
+        </w:rPr>
         <w:t>As stated in Chapter 1, the main aim of this project was to design and implement a new and stable release of a communication channel between a privacy preserving social network and a client-si</w:t>
       </w:r>
       <w:r>
+        <w:rPr>
+          <w:rFonts w:ascii="Century Schoolbook" w:hAnsi="Century Schoolbook"/>
+        </w:rPr>
         <w:t>de standalone application.  A Windows service with Windows Communication Foundation service was chosen as the fabled communication bridge. The author opted for this strategy keeping in mind the delicate nature of the project and the limitations of the same as outlined in sub-section X.</w:t>
       </w:r>
     </w:p>
@@ -84,20 +87,35 @@
       <w:pPr>
         <w:spacing w:line="360" w:lineRule="auto"/>
         <w:jc w:val="both"/>
-      </w:pPr>
-    </w:p>
-    <w:p>
-      <w:pPr>
-        <w:spacing w:line="360" w:lineRule="auto"/>
-        <w:jc w:val="both"/>
-      </w:pPr>
-      <w:r>
+        <w:rPr>
+          <w:rFonts w:ascii="Century Schoolbook" w:hAnsi="Century Schoolbook"/>
+        </w:rPr>
+      </w:pPr>
+    </w:p>
+    <w:p>
+      <w:pPr>
+        <w:spacing w:line="360" w:lineRule="auto"/>
+        <w:jc w:val="both"/>
+        <w:rPr>
+          <w:rFonts w:ascii="Century Schoolbook" w:hAnsi="Century Schoolbook"/>
+        </w:rPr>
+      </w:pPr>
+      <w:r>
+        <w:rPr>
+          <w:rFonts w:ascii="Century Schoolbook" w:hAnsi="Century Schoolbook"/>
+        </w:rPr>
         <w:t xml:space="preserve">The system included a </w:t>
       </w:r>
       <w:r>
+        <w:rPr>
+          <w:rFonts w:ascii="Century Schoolbook" w:hAnsi="Century Schoolbook"/>
+        </w:rPr>
         <w:t>W</w:t>
       </w:r>
       <w:r>
+        <w:rPr>
+          <w:rFonts w:ascii="Century Schoolbook" w:hAnsi="Century Schoolbook"/>
+        </w:rPr>
         <w:t xml:space="preserve">CF service hosted in a Windows service. The Windows service would also act out the business logic of the operation. This Windows service was of Win32OwnProcess type. It thus was part of a single process and did not share its process with any other Windows service. It hosted the WCF service, which was accomplishing all the communication tasks. </w:t>
       </w:r>
     </w:p>
@@ -105,44 +123,111 @@
       <w:pPr>
         <w:spacing w:line="360" w:lineRule="auto"/>
         <w:jc w:val="both"/>
-      </w:pPr>
-    </w:p>
-    <w:p>
-      <w:pPr>
-        <w:spacing w:line="360" w:lineRule="auto"/>
-        <w:jc w:val="both"/>
-      </w:pPr>
-      <w:r>
+        <w:rPr>
+          <w:rFonts w:ascii="Century Schoolbook" w:hAnsi="Century Schoolbook"/>
+        </w:rPr>
+      </w:pPr>
+    </w:p>
+    <w:p>
+      <w:pPr>
+        <w:spacing w:line="360" w:lineRule="auto"/>
+        <w:jc w:val="both"/>
+        <w:rPr>
+          <w:rFonts w:ascii="Century Schoolbook" w:hAnsi="Century Schoolbook"/>
+        </w:rPr>
+      </w:pPr>
+      <w:r>
+        <w:rPr>
+          <w:rFonts w:ascii="Century Schoolbook" w:hAnsi="Century Schoolbook"/>
+        </w:rPr>
         <w:t>As outlined in figure X, a webpage wanting to access the client-side standalone application would make an AJAX call to the endpoint of the WCF service. Once, the data was sent through the endpoint, the WCF service would write to a file and name it accordingly</w:t>
       </w:r>
       <w:r>
-        <w:t xml:space="preserve"> in a particular folder viz. “efb/in” on the client</w:t>
-      </w:r>
-      <w:r>
+        <w:rPr>
+          <w:rFonts w:ascii="Century Schoolbook" w:hAnsi="Century Schoolbook"/>
+        </w:rPr>
+        <w:t xml:space="preserve"> in a particular folder viz. “</w:t>
+      </w:r>
+      <w:proofErr w:type="spellStart"/>
+      <w:r>
+        <w:rPr>
+          <w:rFonts w:ascii="Century Schoolbook" w:hAnsi="Century Schoolbook"/>
+        </w:rPr>
+        <w:t>efb</w:t>
+      </w:r>
+      <w:proofErr w:type="spellEnd"/>
+      <w:r>
+        <w:rPr>
+          <w:rFonts w:ascii="Century Schoolbook" w:hAnsi="Century Schoolbook"/>
+        </w:rPr>
+        <w:t>/in” on the client</w:t>
+      </w:r>
+      <w:r>
+        <w:rPr>
+          <w:rFonts w:ascii="Century Schoolbook" w:hAnsi="Century Schoolbook"/>
+        </w:rPr>
         <w:t>. The client-side stand</w:t>
       </w:r>
       <w:r>
+        <w:rPr>
+          <w:rFonts w:ascii="Century Schoolbook" w:hAnsi="Century Schoolbook"/>
+        </w:rPr>
         <w:t>a</w:t>
       </w:r>
       <w:r>
+        <w:rPr>
+          <w:rFonts w:ascii="Century Schoolbook" w:hAnsi="Century Schoolbook"/>
+        </w:rPr>
         <w:t>lone</w:t>
       </w:r>
       <w:r>
-        <w:t xml:space="preserve"> application monitoring that particular folder would then read the file’s contents and do the necessary encrypting or decrypting. Once the said process is finished, the client-side standalone application would then write the new contents into another folder viz. “efb/out” on the client. This time, the Windows service </w:t>
-      </w:r>
-      <w:r>
+        <w:rPr>
+          <w:rFonts w:ascii="Century Schoolbook" w:hAnsi="Century Schoolbook"/>
+        </w:rPr>
+        <w:t xml:space="preserve"> application monitoring that particular folder would then read the file’s contents and do the necessary encrypting or decrypting. Once the said process is finished, the client-side standalone application would then write the new contents into another folder viz. “</w:t>
+      </w:r>
+      <w:proofErr w:type="spellStart"/>
+      <w:r>
+        <w:rPr>
+          <w:rFonts w:ascii="Century Schoolbook" w:hAnsi="Century Schoolbook"/>
+        </w:rPr>
+        <w:t>efb</w:t>
+      </w:r>
+      <w:proofErr w:type="spellEnd"/>
+      <w:r>
+        <w:rPr>
+          <w:rFonts w:ascii="Century Schoolbook" w:hAnsi="Century Schoolbook"/>
+        </w:rPr>
+        <w:t xml:space="preserve">/out” on the client. This time, the Windows service </w:t>
+      </w:r>
+      <w:r>
+        <w:rPr>
+          <w:rFonts w:ascii="Century Schoolbook" w:hAnsi="Century Schoolbook"/>
+        </w:rPr>
         <w:t xml:space="preserve">is monitoring the said folder. </w:t>
       </w:r>
       <w:r>
+        <w:rPr>
+          <w:rFonts w:ascii="Century Schoolbook" w:hAnsi="Century Schoolbook"/>
+        </w:rPr>
         <w:t xml:space="preserve">It reads the file, copies </w:t>
       </w:r>
       <w:r>
+        <w:rPr>
+          <w:rFonts w:ascii="Century Schoolbook" w:hAnsi="Century Schoolbook"/>
+        </w:rPr>
         <w:t>the contents into a local variable</w:t>
       </w:r>
       <w:r>
+        <w:rPr>
+          <w:rFonts w:ascii="Century Schoolbook" w:hAnsi="Century Schoolbook"/>
+        </w:rPr>
         <w:t xml:space="preserve"> and </w:t>
       </w:r>
       <w:r>
+        <w:rPr>
+          <w:rFonts w:ascii="Century Schoolbook" w:hAnsi="Century Schoolbook"/>
+        </w:rPr>
         <w:t>passes it on to the WCF service, which then sends the data back to the webpage.</w:t>
       </w:r>
     </w:p>
@@ -150,10 +235,13 @@
       <w:pPr>
         <w:spacing w:line="360" w:lineRule="auto"/>
         <w:jc w:val="both"/>
-      </w:pPr>
-      <w:r>
-        <w:rPr>
-          <w:rFonts w:ascii="Georgia" w:hAnsi="Georgia"/>
+        <w:rPr>
+          <w:rFonts w:ascii="Century Schoolbook" w:hAnsi="Century Schoolbook"/>
+        </w:rPr>
+      </w:pPr>
+      <w:r>
+        <w:rPr>
+          <w:rFonts w:ascii="Century Schoolbook" w:hAnsi="Century Schoolbook"/>
           <w:noProof/>
         </w:rPr>
         <w:lastRenderedPageBreak/>
@@ -229,9 +317,15 @@
         </w:drawing>
       </w:r>
       <w:r>
+        <w:rPr>
+          <w:rFonts w:ascii="Century Schoolbook" w:hAnsi="Century Schoolbook"/>
+        </w:rPr>
         <w:t xml:space="preserve"> </w:t>
       </w:r>
       <w:r>
+        <w:rPr>
+          <w:rFonts w:ascii="Century Schoolbook" w:hAnsi="Century Schoolbook"/>
+        </w:rPr>
         <w:t xml:space="preserve">  </w:t>
       </w:r>
     </w:p>
@@ -239,8 +333,14 @@
       <w:pPr>
         <w:spacing w:line="360" w:lineRule="auto"/>
         <w:jc w:val="both"/>
-      </w:pPr>
-      <w:r>
+        <w:rPr>
+          <w:rFonts w:ascii="Century Schoolbook" w:hAnsi="Century Schoolbook"/>
+        </w:rPr>
+      </w:pPr>
+      <w:r>
+        <w:rPr>
+          <w:rFonts w:ascii="Century Schoolbook" w:hAnsi="Century Schoolbook"/>
+        </w:rPr>
         <w:t xml:space="preserve">1.2 File Monitoring Design </w:t>
       </w:r>
     </w:p>
@@ -248,8 +348,14 @@
       <w:pPr>
         <w:spacing w:line="360" w:lineRule="auto"/>
         <w:jc w:val="both"/>
-      </w:pPr>
-      <w:r>
+        <w:rPr>
+          <w:rFonts w:ascii="Century Schoolbook" w:hAnsi="Century Schoolbook"/>
+        </w:rPr>
+      </w:pPr>
+      <w:r>
+        <w:rPr>
+          <w:rFonts w:ascii="Century Schoolbook" w:hAnsi="Century Schoolbook"/>
+        </w:rPr>
         <w:t>While designing an apt file monitoring system in Windows, the author had to take certain considerations into his working. The three major initiations to be taken care of were as follows,</w:t>
       </w:r>
     </w:p>
@@ -262,8 +368,14 @@
         </w:numPr>
         <w:spacing w:line="360" w:lineRule="auto"/>
         <w:jc w:val="both"/>
-      </w:pPr>
-      <w:r>
+        <w:rPr>
+          <w:rFonts w:ascii="Century Schoolbook" w:hAnsi="Century Schoolbook"/>
+        </w:rPr>
+      </w:pPr>
+      <w:r>
+        <w:rPr>
+          <w:rFonts w:ascii="Century Schoolbook" w:hAnsi="Century Schoolbook"/>
+        </w:rPr>
         <w:t>Choice of design</w:t>
       </w:r>
     </w:p>
@@ -276,23 +388,44 @@
         </w:numPr>
         <w:spacing w:line="360" w:lineRule="auto"/>
         <w:jc w:val="both"/>
-      </w:pPr>
-      <w:r>
+        <w:rPr>
+          <w:rFonts w:ascii="Century Schoolbook" w:hAnsi="Century Schoolbook"/>
+        </w:rPr>
+      </w:pPr>
+      <w:r>
+        <w:rPr>
+          <w:rFonts w:ascii="Century Schoolbook" w:hAnsi="Century Schoolbook"/>
+        </w:rPr>
         <w:t xml:space="preserve">There are two types of file monitoring systems. Polling and event driven. Polling deals with continuous pings to the source in view of an apt reply whereas event driven, as the name suggests is designed to act only if a particular trigger event occurs. The author </w:t>
       </w:r>
       <w:r>
+        <w:rPr>
+          <w:rFonts w:ascii="Century Schoolbook" w:hAnsi="Century Schoolbook"/>
+        </w:rPr>
         <w:t>chose to</w:t>
       </w:r>
       <w:r>
+        <w:rPr>
+          <w:rFonts w:ascii="Century Schoolbook" w:hAnsi="Century Schoolbook"/>
+        </w:rPr>
         <w:t xml:space="preserve"> utilize </w:t>
       </w:r>
       <w:r>
+        <w:rPr>
+          <w:rFonts w:ascii="Century Schoolbook" w:hAnsi="Century Schoolbook"/>
+        </w:rPr>
         <w:t xml:space="preserve">the </w:t>
       </w:r>
       <w:r>
+        <w:rPr>
+          <w:rFonts w:ascii="Century Schoolbook" w:hAnsi="Century Schoolbook"/>
+        </w:rPr>
         <w:t xml:space="preserve">event driven technique in order to monitor files in the folder. Polling is memory expensive and can act as a deterrent </w:t>
       </w:r>
       <w:r>
+        <w:rPr>
+          <w:rFonts w:ascii="Century Schoolbook" w:hAnsi="Century Schoolbook"/>
+        </w:rPr>
         <w:t>to system performance. Also, the project demanded actions to be taken only when the webpages demanded so, therefore the service was supposed to listen for events rather than be an active entity asking for triggers.</w:t>
       </w:r>
     </w:p>
@@ -305,8 +438,14 @@
         </w:numPr>
         <w:spacing w:line="360" w:lineRule="auto"/>
         <w:jc w:val="both"/>
-      </w:pPr>
-      <w:r>
+        <w:rPr>
+          <w:rFonts w:ascii="Century Schoolbook" w:hAnsi="Century Schoolbook"/>
+        </w:rPr>
+      </w:pPr>
+      <w:r>
+        <w:rPr>
+          <w:rFonts w:ascii="Century Schoolbook" w:hAnsi="Century Schoolbook"/>
+        </w:rPr>
         <w:t xml:space="preserve">Choice of event trigger </w:t>
       </w:r>
     </w:p>
@@ -319,38 +458,81 @@
         </w:numPr>
         <w:spacing w:line="360" w:lineRule="auto"/>
         <w:jc w:val="both"/>
-      </w:pPr>
-      <w:r>
+        <w:rPr>
+          <w:rFonts w:ascii="Century Schoolbook" w:hAnsi="Century Schoolbook"/>
+        </w:rPr>
+      </w:pPr>
+      <w:r>
+        <w:rPr>
+          <w:rFonts w:ascii="Century Schoolbook" w:hAnsi="Century Schoolbook"/>
+        </w:rPr>
         <w:t xml:space="preserve">Once the design dilemma was settled, the author had to choose an apt event trigger for the file monitoring system. A wrong choice of trigger could get the system out of place and have it render incorrect files to the system. The main battle was to choose between </w:t>
       </w:r>
       <w:r>
+        <w:rPr>
+          <w:rFonts w:ascii="Century Schoolbook" w:hAnsi="Century Schoolbook"/>
+        </w:rPr>
         <w:t>“file changed” and</w:t>
       </w:r>
       <w:r>
-        <w:t xml:space="preserve"> “file created” events. Despite the later event looking</w:t>
-      </w:r>
-      <w:r>
+        <w:rPr>
+          <w:rFonts w:ascii="Century Schoolbook" w:hAnsi="Century Schoolbook"/>
+        </w:rPr>
+        <w:t xml:space="preserve"> “file created” </w:t>
+      </w:r>
+      <w:r>
+        <w:rPr>
+          <w:rFonts w:ascii="Century Schoolbook" w:hAnsi="Century Schoolbook"/>
+        </w:rPr>
+        <w:lastRenderedPageBreak/>
+        <w:t>events. Despite the later event looking</w:t>
+      </w:r>
+      <w:r>
+        <w:rPr>
+          <w:rFonts w:ascii="Century Schoolbook" w:hAnsi="Century Schoolbook"/>
+        </w:rPr>
         <w:t xml:space="preserve"> more likely, it would have pro</w:t>
       </w:r>
       <w:r>
+        <w:rPr>
+          <w:rFonts w:ascii="Century Schoolbook" w:hAnsi="Century Schoolbook"/>
+        </w:rPr>
         <w:t>ven</w:t>
       </w:r>
       <w:r>
+        <w:rPr>
+          <w:rFonts w:ascii="Century Schoolbook" w:hAnsi="Century Schoolbook"/>
+        </w:rPr>
         <w:t xml:space="preserve"> to be the wrong choice. This is so because</w:t>
       </w:r>
       <w:r>
+        <w:rPr>
+          <w:rFonts w:ascii="Century Schoolbook" w:hAnsi="Century Schoolbook"/>
+        </w:rPr>
         <w:t xml:space="preserve"> a new file created by</w:t>
       </w:r>
       <w:r>
+        <w:rPr>
+          <w:rFonts w:ascii="Century Schoolbook" w:hAnsi="Century Schoolbook"/>
+        </w:rPr>
         <w:t xml:space="preserve"> the application</w:t>
       </w:r>
       <w:r>
+        <w:rPr>
+          <w:rFonts w:ascii="Century Schoolbook" w:hAnsi="Century Schoolbook"/>
+        </w:rPr>
         <w:t xml:space="preserve"> would never be empty. So technically, a new file is created, closed and then opened in order to write the data down. The trigger would fire immediately when the file is</w:t>
       </w:r>
       <w:r>
+        <w:rPr>
+          <w:rFonts w:ascii="Century Schoolbook" w:hAnsi="Century Schoolbook"/>
+        </w:rPr>
         <w:t xml:space="preserve"> created and the file will be opened even before it is written onto. This would result in no data being transferred an also </w:t>
       </w:r>
       <w:r>
+        <w:rPr>
+          <w:rFonts w:ascii="Century Schoolbook" w:hAnsi="Century Schoolbook"/>
+        </w:rPr>
         <w:t>file system exceptions occurring all the time. Also, the “file created” trigger would not work for the case where a file is overwritten by the same command, which is the usual case. On the other hand the “file changed” trigger is supposed to work only when any file in a particular folder recently created or not is modified. By this logic, if a new file is created, the file monitor waits for the application to write the data down and close the file before firing up.</w:t>
       </w:r>
     </w:p>
@@ -363,8 +545,14 @@
         </w:numPr>
         <w:spacing w:line="360" w:lineRule="auto"/>
         <w:jc w:val="both"/>
-      </w:pPr>
-      <w:r>
+        <w:rPr>
+          <w:rFonts w:ascii="Century Schoolbook" w:hAnsi="Century Schoolbook"/>
+        </w:rPr>
+      </w:pPr>
+      <w:r>
+        <w:rPr>
+          <w:rFonts w:ascii="Century Schoolbook" w:hAnsi="Century Schoolbook"/>
+        </w:rPr>
         <w:t xml:space="preserve">Choice of file monitor  </w:t>
       </w:r>
     </w:p>
@@ -377,14 +565,26 @@
         </w:numPr>
         <w:spacing w:line="360" w:lineRule="auto"/>
         <w:jc w:val="both"/>
-      </w:pPr>
-      <w:r>
+        <w:rPr>
+          <w:rFonts w:ascii="Century Schoolbook" w:hAnsi="Century Schoolbook"/>
+        </w:rPr>
+      </w:pPr>
+      <w:r>
+        <w:rPr>
+          <w:rFonts w:ascii="Century Schoolbook" w:hAnsi="Century Schoolbook"/>
+        </w:rPr>
         <w:t>The system design happens to have a WCF service hosted in a Windows service in such a way that the later service runs for an indefinite period while the WCF service is triggered only during the AJAX call from the webpage. Thus, in order to monitor a client side folder and read from the same, the Windows service came out as the stronger of the two choices. Also, without being directly accessible to the outside world</w:t>
       </w:r>
       <w:r>
+        <w:rPr>
+          <w:rFonts w:ascii="Century Schoolbook" w:hAnsi="Century Schoolbook"/>
+        </w:rPr>
         <w:t xml:space="preserve"> </w:t>
       </w:r>
       <w:r>
+        <w:rPr>
+          <w:rFonts w:ascii="Century Schoolbook" w:hAnsi="Century Schoolbook"/>
+        </w:rPr>
         <w:t>the Windows service provided a logical layer of security to the design.</w:t>
       </w:r>
     </w:p>
@@ -392,17 +592,29 @@
       <w:pPr>
         <w:spacing w:line="360" w:lineRule="auto"/>
         <w:jc w:val="both"/>
-      </w:pPr>
-    </w:p>
-    <w:p>
-      <w:pPr>
-        <w:spacing w:line="360" w:lineRule="auto"/>
-        <w:jc w:val="both"/>
-      </w:pPr>
-      <w:r>
+        <w:rPr>
+          <w:rFonts w:ascii="Century Schoolbook" w:hAnsi="Century Schoolbook"/>
+        </w:rPr>
+      </w:pPr>
+    </w:p>
+    <w:p>
+      <w:pPr>
+        <w:spacing w:line="360" w:lineRule="auto"/>
+        <w:jc w:val="both"/>
+        <w:rPr>
+          <w:rFonts w:ascii="Century Schoolbook" w:hAnsi="Century Schoolbook"/>
+        </w:rPr>
+      </w:pPr>
+      <w:r>
+        <w:rPr>
+          <w:rFonts w:ascii="Century Schoolbook" w:hAnsi="Century Schoolbook"/>
+        </w:rPr>
         <w:t xml:space="preserve">1.3 </w:t>
       </w:r>
       <w:r>
+        <w:rPr>
+          <w:rFonts w:ascii="Century Schoolbook" w:hAnsi="Century Schoolbook"/>
+        </w:rPr>
         <w:t>Data relay</w:t>
       </w:r>
     </w:p>
@@ -410,38 +622,89 @@
       <w:pPr>
         <w:spacing w:line="360" w:lineRule="auto"/>
         <w:jc w:val="both"/>
-      </w:pPr>
-      <w:r>
-        <w:t>Using the operation contract feature of Windows Communication Foundation, as explained in section X, the service can relay the data back to the webpage in either XML or JSON format. In the project though, the data is sent to the webpage by default means of XML</w:t>
-      </w:r>
-      <w:r>
+        <w:rPr>
+          <w:rFonts w:ascii="Century Schoolbook" w:hAnsi="Century Schoolbook"/>
+        </w:rPr>
+      </w:pPr>
+      <w:r>
+        <w:rPr>
+          <w:rFonts w:ascii="Century Schoolbook" w:hAnsi="Century Schoolbook"/>
+        </w:rPr>
+        <w:t xml:space="preserve">Using the operation contract feature of Windows Communication Foundation, as explained in section X, the service can relay the data back to the webpage in either XML or JSON format. In the project though, the </w:t>
+      </w:r>
+      <w:r>
+        <w:rPr>
+          <w:rFonts w:ascii="Century Schoolbook" w:hAnsi="Century Schoolbook"/>
+        </w:rPr>
+        <w:lastRenderedPageBreak/>
+        <w:t>data is sent to the webpage by default means of XML</w:t>
+      </w:r>
+      <w:r>
+        <w:rPr>
+          <w:rFonts w:ascii="Century Schoolbook" w:hAnsi="Century Schoolbook"/>
+        </w:rPr>
         <w:t xml:space="preserve"> whereas it is received in JSON</w:t>
       </w:r>
       <w:r>
+        <w:rPr>
+          <w:rFonts w:ascii="Century Schoolbook" w:hAnsi="Century Schoolbook"/>
+        </w:rPr>
         <w:t>.</w:t>
       </w:r>
       <w:r>
-        <w:t xml:space="preserve"> The data in general contains innerHTML text of a form or content with the name of action to be taken. </w:t>
-      </w:r>
-    </w:p>
-    <w:p>
-      <w:pPr>
-        <w:spacing w:line="360" w:lineRule="auto"/>
-        <w:jc w:val="both"/>
-      </w:pPr>
-    </w:p>
-    <w:p>
-      <w:pPr>
-        <w:spacing w:line="360" w:lineRule="auto"/>
-        <w:jc w:val="both"/>
-      </w:pPr>
-      <w:r>
+        <w:rPr>
+          <w:rFonts w:ascii="Century Schoolbook" w:hAnsi="Century Schoolbook"/>
+        </w:rPr>
+        <w:t xml:space="preserve"> The data in general contains </w:t>
+      </w:r>
+      <w:proofErr w:type="spellStart"/>
+      <w:r>
+        <w:rPr>
+          <w:rFonts w:ascii="Century Schoolbook" w:hAnsi="Century Schoolbook"/>
+        </w:rPr>
+        <w:t>innerHTML</w:t>
+      </w:r>
+      <w:proofErr w:type="spellEnd"/>
+      <w:r>
+        <w:rPr>
+          <w:rFonts w:ascii="Century Schoolbook" w:hAnsi="Century Schoolbook"/>
+        </w:rPr>
+        <w:t xml:space="preserve"> text of a form or content with the name of action to be taken. </w:t>
+      </w:r>
+    </w:p>
+    <w:p>
+      <w:pPr>
+        <w:spacing w:line="360" w:lineRule="auto"/>
+        <w:jc w:val="both"/>
+        <w:rPr>
+          <w:rFonts w:ascii="Century Schoolbook" w:hAnsi="Century Schoolbook"/>
+        </w:rPr>
+      </w:pPr>
+    </w:p>
+    <w:p>
+      <w:pPr>
+        <w:spacing w:line="360" w:lineRule="auto"/>
+        <w:jc w:val="both"/>
+        <w:rPr>
+          <w:rFonts w:ascii="Century Schoolbook" w:hAnsi="Century Schoolbook"/>
+        </w:rPr>
+      </w:pPr>
+      <w:r>
+        <w:rPr>
+          <w:rFonts w:ascii="Century Schoolbook" w:hAnsi="Century Schoolbook"/>
+        </w:rPr>
         <w:t>When the data is received by the WCF service, it is split into two parts, viz. action and content. The action part forms the name of the file the service needs to open</w:t>
       </w:r>
       <w:r>
+        <w:rPr>
+          <w:rFonts w:ascii="Century Schoolbook" w:hAnsi="Century Schoolbook"/>
+        </w:rPr>
         <w:t>/create</w:t>
       </w:r>
       <w:r>
+        <w:rPr>
+          <w:rFonts w:ascii="Century Schoolbook" w:hAnsi="Century Schoolbook"/>
+        </w:rPr>
         <w:t xml:space="preserve"> and the content is the data that needs to be written onto the same.  </w:t>
       </w:r>
     </w:p>
@@ -449,9 +712,13 @@
       <w:pPr>
         <w:spacing w:line="360" w:lineRule="auto"/>
         <w:jc w:val="both"/>
-      </w:pPr>
-      <w:r>
-        <w:rPr>
+        <w:rPr>
+          <w:rFonts w:ascii="Century Schoolbook" w:hAnsi="Century Schoolbook"/>
+        </w:rPr>
+      </w:pPr>
+      <w:r>
+        <w:rPr>
+          <w:rFonts w:ascii="Century Schoolbook" w:hAnsi="Century Schoolbook"/>
           <w:noProof/>
         </w:rPr>
         <w:drawing>
@@ -508,41 +775,77 @@
       <w:pPr>
         <w:spacing w:line="360" w:lineRule="auto"/>
         <w:jc w:val="both"/>
-      </w:pPr>
-    </w:p>
-    <w:p>
-      <w:pPr>
-        <w:spacing w:line="360" w:lineRule="auto"/>
-        <w:jc w:val="both"/>
-      </w:pPr>
-      <w:r>
+        <w:rPr>
+          <w:rFonts w:ascii="Century Schoolbook" w:hAnsi="Century Schoolbook"/>
+        </w:rPr>
+      </w:pPr>
+    </w:p>
+    <w:p>
+      <w:pPr>
+        <w:spacing w:line="360" w:lineRule="auto"/>
+        <w:jc w:val="both"/>
+        <w:rPr>
+          <w:rFonts w:ascii="Century Schoolbook" w:hAnsi="Century Schoolbook"/>
+        </w:rPr>
+      </w:pPr>
+      <w:r>
+        <w:rPr>
+          <w:rFonts w:ascii="Century Schoolbook" w:hAnsi="Century Schoolbook"/>
+        </w:rPr>
         <w:t>When m</w:t>
       </w:r>
       <w:r>
+        <w:rPr>
+          <w:rFonts w:ascii="Century Schoolbook" w:hAnsi="Century Schoolbook"/>
+        </w:rPr>
         <w:t>onitoring the folder</w:t>
       </w:r>
       <w:r>
+        <w:rPr>
+          <w:rFonts w:ascii="Century Schoolbook" w:hAnsi="Century Schoolbook"/>
+        </w:rPr>
         <w:t xml:space="preserve">, the Windows service looks for changes in the file named after the action previously received in the system. If the said </w:t>
       </w:r>
       <w:r>
+        <w:rPr>
+          <w:rFonts w:ascii="Century Schoolbook" w:hAnsi="Century Schoolbook"/>
+        </w:rPr>
         <w:t>file has been</w:t>
       </w:r>
       <w:r>
+        <w:rPr>
+          <w:rFonts w:ascii="Century Schoolbook" w:hAnsi="Century Schoolbook"/>
+        </w:rPr>
         <w:t xml:space="preserve"> modified,</w:t>
       </w:r>
       <w:r>
+        <w:rPr>
+          <w:rFonts w:ascii="Century Schoolbook" w:hAnsi="Century Schoolbook"/>
+        </w:rPr>
         <w:t xml:space="preserve"> the content is sent back to the webpage</w:t>
       </w:r>
       <w:r>
+        <w:rPr>
+          <w:rFonts w:ascii="Century Schoolbook" w:hAnsi="Century Schoolbook"/>
+        </w:rPr>
         <w:t xml:space="preserve"> through the WCF service</w:t>
       </w:r>
       <w:r>
+        <w:rPr>
+          <w:rFonts w:ascii="Century Schoolbook" w:hAnsi="Century Schoolbook"/>
+        </w:rPr>
         <w:t>.</w:t>
       </w:r>
       <w:r>
+        <w:rPr>
+          <w:rFonts w:ascii="Century Schoolbook" w:hAnsi="Century Schoolbook"/>
+        </w:rPr>
         <w:t xml:space="preserve"> </w:t>
       </w:r>
       <w:r>
+        <w:rPr>
+          <w:rFonts w:ascii="Century Schoolbook" w:hAnsi="Century Schoolbook"/>
+        </w:rPr>
         <w:t>A precise flow of the system is shown in figure X.</w:t>
       </w:r>
     </w:p>
@@ -550,53 +853,87 @@
       <w:pPr>
         <w:spacing w:line="360" w:lineRule="auto"/>
         <w:jc w:val="both"/>
-      </w:pPr>
-    </w:p>
-    <w:p>
-      <w:pPr>
-        <w:spacing w:line="360" w:lineRule="auto"/>
-        <w:jc w:val="both"/>
-      </w:pPr>
-      <w:r>
-        <w:t>2. Webpage Design</w:t>
-      </w:r>
-    </w:p>
-    <w:p>
-      <w:pPr>
-        <w:spacing w:line="360" w:lineRule="auto"/>
-        <w:jc w:val="both"/>
-      </w:pPr>
-      <w:r>
-        <w:t>2.1 Current design</w:t>
-      </w:r>
-    </w:p>
-    <w:p>
-      <w:pPr>
-        <w:spacing w:line="360" w:lineRule="auto"/>
-        <w:jc w:val="both"/>
-      </w:pPr>
-      <w:r>
+        <w:rPr>
+          <w:rFonts w:ascii="Century Schoolbook" w:hAnsi="Century Schoolbook"/>
+        </w:rPr>
+      </w:pPr>
+    </w:p>
+    <w:p>
+      <w:pPr>
+        <w:spacing w:line="360" w:lineRule="auto"/>
+        <w:jc w:val="both"/>
+        <w:rPr>
+          <w:rFonts w:ascii="Century Schoolbook" w:hAnsi="Century Schoolbook"/>
+        </w:rPr>
+      </w:pPr>
+      <w:r>
+        <w:rPr>
+          <w:rFonts w:ascii="Century Schoolbook" w:hAnsi="Century Schoolbook"/>
+        </w:rPr>
+        <w:t>2.</w:t>
+      </w:r>
+      <w:r>
+        <w:rPr>
+          <w:rFonts w:ascii="Century Schoolbook" w:hAnsi="Century Schoolbook"/>
+        </w:rPr>
+        <w:t xml:space="preserve"> Webpage Design</w:t>
+      </w:r>
+    </w:p>
+    <w:p>
+      <w:pPr>
+        <w:spacing w:line="360" w:lineRule="auto"/>
+        <w:jc w:val="both"/>
+        <w:rPr>
+          <w:rFonts w:ascii="Century Schoolbook" w:hAnsi="Century Schoolbook"/>
+        </w:rPr>
+      </w:pPr>
+      <w:r>
+        <w:rPr>
+          <w:rFonts w:ascii="Century Schoolbook" w:hAnsi="Century Schoolbook"/>
+        </w:rPr>
+        <w:lastRenderedPageBreak/>
         <w:t xml:space="preserve">As mentioned previously, the author used AJAX calls to make the webpage communicate with the </w:t>
       </w:r>
       <w:r>
+        <w:rPr>
+          <w:rFonts w:ascii="Century Schoolbook" w:hAnsi="Century Schoolbook"/>
+        </w:rPr>
         <w:t xml:space="preserve">WCF service, which in turn communicated with the </w:t>
       </w:r>
       <w:r>
+        <w:rPr>
+          <w:rFonts w:ascii="Century Schoolbook" w:hAnsi="Century Schoolbook"/>
+        </w:rPr>
         <w:t>client-side standalone application.</w:t>
       </w:r>
       <w:r>
+        <w:rPr>
+          <w:rFonts w:ascii="Century Schoolbook" w:hAnsi="Century Schoolbook"/>
+        </w:rPr>
         <w:t xml:space="preserve"> Initially, the data to be sent is converted into </w:t>
       </w:r>
       <w:r>
+        <w:rPr>
+          <w:rFonts w:ascii="Century Schoolbook" w:hAnsi="Century Schoolbook"/>
+        </w:rPr>
         <w:t xml:space="preserve">a </w:t>
       </w:r>
       <w:r>
+        <w:rPr>
+          <w:rFonts w:ascii="Century Schoolbook" w:hAnsi="Century Schoolbook"/>
+        </w:rPr>
         <w:t xml:space="preserve">JSON </w:t>
       </w:r>
       <w:r>
+        <w:rPr>
+          <w:rFonts w:ascii="Century Schoolbook" w:hAnsi="Century Schoolbook"/>
+        </w:rPr>
         <w:t xml:space="preserve">object </w:t>
       </w:r>
       <w:r>
+        <w:rPr>
+          <w:rFonts w:ascii="Century Schoolbook" w:hAnsi="Century Schoolbook"/>
+        </w:rPr>
         <w:t xml:space="preserve">with the action to be taken and the actual HTML content to be sent. </w:t>
       </w:r>
     </w:p>
@@ -604,15 +941,22 @@
       <w:pPr>
         <w:spacing w:line="360" w:lineRule="auto"/>
         <w:jc w:val="both"/>
-      </w:pPr>
-    </w:p>
-    <w:p>
-      <w:pPr>
-        <w:spacing w:line="360" w:lineRule="auto"/>
-        <w:jc w:val="both"/>
-      </w:pPr>
-      <w:r>
-        <w:rPr>
+        <w:rPr>
+          <w:rFonts w:ascii="Century Schoolbook" w:hAnsi="Century Schoolbook"/>
+        </w:rPr>
+      </w:pPr>
+    </w:p>
+    <w:p>
+      <w:pPr>
+        <w:spacing w:line="360" w:lineRule="auto"/>
+        <w:jc w:val="both"/>
+        <w:rPr>
+          <w:rFonts w:ascii="Century Schoolbook" w:hAnsi="Century Schoolbook"/>
+        </w:rPr>
+      </w:pPr>
+      <w:r>
+        <w:rPr>
+          <w:rFonts w:ascii="Century Schoolbook" w:hAnsi="Century Schoolbook"/>
           <w:noProof/>
         </w:rPr>
         <w:drawing>
@@ -669,29 +1013,61 @@
       <w:pPr>
         <w:spacing w:line="360" w:lineRule="auto"/>
         <w:jc w:val="both"/>
-      </w:pPr>
-      <w:r>
-        <w:t>Once that is done, the data is relayed via the call to the endpoint. After the data is received, the encrypted/decrypted data is extracted. By using the innerHTML property of forms, the new data is added to the pages and submitted to the server. Figure X displays this flow.</w:t>
-      </w:r>
-    </w:p>
-    <w:p>
-      <w:pPr>
-        <w:spacing w:line="360" w:lineRule="auto"/>
-        <w:jc w:val="both"/>
-      </w:pPr>
-    </w:p>
-    <w:p>
-      <w:pPr>
-        <w:spacing w:line="360" w:lineRule="auto"/>
-        <w:jc w:val="both"/>
-      </w:pPr>
-    </w:p>
-    <w:p>
-      <w:pPr>
-        <w:spacing w:line="360" w:lineRule="auto"/>
-        <w:jc w:val="both"/>
-      </w:pPr>
-      <w:r>
+        <w:rPr>
+          <w:rFonts w:ascii="Century Schoolbook" w:hAnsi="Century Schoolbook"/>
+        </w:rPr>
+      </w:pPr>
+      <w:r>
+        <w:rPr>
+          <w:rFonts w:ascii="Century Schoolbook" w:hAnsi="Century Schoolbook"/>
+        </w:rPr>
+        <w:t xml:space="preserve">Once that is done, the data is relayed via the call to the endpoint. After the data is received, the encrypted/decrypted data is extracted. By using the </w:t>
+      </w:r>
+      <w:proofErr w:type="spellStart"/>
+      <w:r>
+        <w:rPr>
+          <w:rFonts w:ascii="Century Schoolbook" w:hAnsi="Century Schoolbook"/>
+        </w:rPr>
+        <w:t>innerHTML</w:t>
+      </w:r>
+      <w:proofErr w:type="spellEnd"/>
+      <w:r>
+        <w:rPr>
+          <w:rFonts w:ascii="Century Schoolbook" w:hAnsi="Century Schoolbook"/>
+        </w:rPr>
+        <w:t xml:space="preserve"> property of forms, the new data is added to the pages and submitted to the server. Figure X displays this flow.</w:t>
+      </w:r>
+    </w:p>
+    <w:p>
+      <w:pPr>
+        <w:spacing w:line="360" w:lineRule="auto"/>
+        <w:jc w:val="both"/>
+        <w:rPr>
+          <w:rFonts w:ascii="Century Schoolbook" w:hAnsi="Century Schoolbook"/>
+        </w:rPr>
+      </w:pPr>
+    </w:p>
+    <w:p>
+      <w:pPr>
+        <w:spacing w:line="360" w:lineRule="auto"/>
+        <w:jc w:val="both"/>
+        <w:rPr>
+          <w:rFonts w:ascii="Century Schoolbook" w:hAnsi="Century Schoolbook"/>
+        </w:rPr>
+      </w:pPr>
+    </w:p>
+    <w:p>
+      <w:pPr>
+        <w:spacing w:line="360" w:lineRule="auto"/>
+        <w:jc w:val="both"/>
+        <w:rPr>
+          <w:rFonts w:ascii="Century Schoolbook" w:hAnsi="Century Schoolbook"/>
+        </w:rPr>
+      </w:pPr>
+      <w:r>
+        <w:rPr>
+          <w:rFonts w:ascii="Century Schoolbook" w:hAnsi="Century Schoolbook"/>
+        </w:rPr>
         <w:t>2.2 Comparison between designs</w:t>
       </w:r>
     </w:p>
@@ -699,10 +1075,298 @@
       <w:pPr>
         <w:spacing w:line="360" w:lineRule="auto"/>
         <w:jc w:val="both"/>
+        <w:rPr>
+          <w:rFonts w:ascii="Century Schoolbook" w:hAnsi="Century Schoolbook"/>
+        </w:rPr>
+      </w:pPr>
+      <w:r>
+        <w:rPr>
+          <w:rFonts w:ascii="Century Schoolbook" w:hAnsi="Century Schoolbook"/>
+        </w:rPr>
+        <w:t xml:space="preserve">Table X describes the differences between the previous approach of designing the system, as explained in Section X and the current one. </w:t>
+      </w:r>
+    </w:p>
+    <w:tbl>
+      <w:tblPr>
+        <w:tblStyle w:val="TableGrid"/>
+        <w:tblW w:w="0" w:type="auto"/>
+        <w:tblLook w:val="04A0" w:firstRow="1" w:lastRow="0" w:firstColumn="1" w:lastColumn="0" w:noHBand="0" w:noVBand="1"/>
+      </w:tblPr>
+      <w:tblGrid>
+        <w:gridCol w:w="4215"/>
+        <w:gridCol w:w="4215"/>
+      </w:tblGrid>
+      <w:tr>
+        <w:tc>
+          <w:tcPr>
+            <w:tcW w:w="4215" w:type="dxa"/>
+          </w:tcPr>
+          <w:p>
+            <w:pPr>
+              <w:spacing w:line="360" w:lineRule="auto"/>
+              <w:jc w:val="both"/>
+              <w:rPr>
+                <w:rFonts w:ascii="Century Schoolbook" w:hAnsi="Century Schoolbook"/>
+              </w:rPr>
+            </w:pPr>
+            <w:r>
+              <w:rPr>
+                <w:rFonts w:ascii="Century Schoolbook" w:hAnsi="Century Schoolbook"/>
+              </w:rPr>
+              <w:t>Previous Design</w:t>
+            </w:r>
+          </w:p>
+        </w:tc>
+        <w:tc>
+          <w:tcPr>
+            <w:tcW w:w="4215" w:type="dxa"/>
+          </w:tcPr>
+          <w:p>
+            <w:pPr>
+              <w:spacing w:line="360" w:lineRule="auto"/>
+              <w:jc w:val="both"/>
+              <w:rPr>
+                <w:rFonts w:ascii="Century Schoolbook" w:hAnsi="Century Schoolbook"/>
+              </w:rPr>
+            </w:pPr>
+            <w:r>
+              <w:rPr>
+                <w:rFonts w:ascii="Century Schoolbook" w:hAnsi="Century Schoolbook"/>
+              </w:rPr>
+              <w:t>Current Design</w:t>
+            </w:r>
+          </w:p>
+        </w:tc>
+      </w:tr>
+      <w:tr>
+        <w:tc>
+          <w:tcPr>
+            <w:tcW w:w="4215" w:type="dxa"/>
+          </w:tcPr>
+          <w:p>
+            <w:pPr>
+              <w:spacing w:line="360" w:lineRule="auto"/>
+              <w:jc w:val="both"/>
+              <w:rPr>
+                <w:rFonts w:ascii="Century Schoolbook" w:hAnsi="Century Schoolbook"/>
+              </w:rPr>
+            </w:pPr>
+            <w:r>
+              <w:rPr>
+                <w:rFonts w:ascii="Century Schoolbook" w:hAnsi="Century Schoolbook"/>
+              </w:rPr>
+              <w:t xml:space="preserve">The Java Applet had to load on every page before being of any use in acting as the communication bridge between the client-side </w:t>
+            </w:r>
+            <w:r>
+              <w:rPr>
+                <w:rFonts w:ascii="Century Schoolbook" w:hAnsi="Century Schoolbook"/>
+              </w:rPr>
+              <w:lastRenderedPageBreak/>
+              <w:t>standalone application</w:t>
+            </w:r>
+            <w:r>
+              <w:rPr>
+                <w:rFonts w:ascii="Century Schoolbook" w:hAnsi="Century Schoolbook"/>
+              </w:rPr>
+              <w:t xml:space="preserve"> and the website.</w:t>
+            </w:r>
+          </w:p>
+        </w:tc>
+        <w:tc>
+          <w:tcPr>
+            <w:tcW w:w="4215" w:type="dxa"/>
+          </w:tcPr>
+          <w:p>
+            <w:pPr>
+              <w:spacing w:line="360" w:lineRule="auto"/>
+              <w:jc w:val="both"/>
+              <w:rPr>
+                <w:rFonts w:ascii="Century Schoolbook" w:hAnsi="Century Schoolbook"/>
+              </w:rPr>
+            </w:pPr>
+            <w:r>
+              <w:rPr>
+                <w:rFonts w:ascii="Century Schoolbook" w:hAnsi="Century Schoolbook"/>
+              </w:rPr>
+              <w:lastRenderedPageBreak/>
+              <w:t>The service application does not “load”, as the functionality of the same is exposed through AJAX calls.</w:t>
+            </w:r>
+          </w:p>
+        </w:tc>
+      </w:tr>
+      <w:tr>
+        <w:tc>
+          <w:tcPr>
+            <w:tcW w:w="4215" w:type="dxa"/>
+          </w:tcPr>
+          <w:p>
+            <w:pPr>
+              <w:spacing w:line="360" w:lineRule="auto"/>
+              <w:jc w:val="both"/>
+              <w:rPr>
+                <w:rFonts w:ascii="Century Schoolbook" w:hAnsi="Century Schoolbook"/>
+              </w:rPr>
+            </w:pPr>
+            <w:r>
+              <w:rPr>
+                <w:rFonts w:ascii="Century Schoolbook" w:hAnsi="Century Schoolbook"/>
+              </w:rPr>
+              <w:lastRenderedPageBreak/>
+              <w:t>Data was being sent over the protocol in raw form.</w:t>
+            </w:r>
+          </w:p>
+        </w:tc>
+        <w:tc>
+          <w:tcPr>
+            <w:tcW w:w="4215" w:type="dxa"/>
+          </w:tcPr>
+          <w:p>
+            <w:pPr>
+              <w:spacing w:line="360" w:lineRule="auto"/>
+              <w:jc w:val="both"/>
+              <w:rPr>
+                <w:rFonts w:ascii="Century Schoolbook" w:hAnsi="Century Schoolbook"/>
+              </w:rPr>
+            </w:pPr>
+            <w:r>
+              <w:rPr>
+                <w:rFonts w:ascii="Century Schoolbook" w:hAnsi="Century Schoolbook"/>
+              </w:rPr>
+              <w:t>Data is exchanged in XML/JSON formats.</w:t>
+            </w:r>
+          </w:p>
+        </w:tc>
+      </w:tr>
+      <w:tr>
+        <w:tc>
+          <w:tcPr>
+            <w:tcW w:w="4215" w:type="dxa"/>
+          </w:tcPr>
+          <w:p>
+            <w:pPr>
+              <w:spacing w:line="360" w:lineRule="auto"/>
+              <w:jc w:val="both"/>
+              <w:rPr>
+                <w:rFonts w:ascii="Century Schoolbook" w:hAnsi="Century Schoolbook"/>
+              </w:rPr>
+            </w:pPr>
+            <w:r>
+              <w:rPr>
+                <w:rFonts w:ascii="Century Schoolbook" w:hAnsi="Century Schoolbook"/>
+              </w:rPr>
+              <w:t xml:space="preserve">The system is valid until Java Update 7 Version 51 </w:t>
+            </w:r>
+          </w:p>
+        </w:tc>
+        <w:tc>
+          <w:tcPr>
+            <w:tcW w:w="4215" w:type="dxa"/>
+          </w:tcPr>
+          <w:p>
+            <w:pPr>
+              <w:spacing w:line="360" w:lineRule="auto"/>
+              <w:jc w:val="both"/>
+              <w:rPr>
+                <w:rFonts w:ascii="Century Schoolbook" w:hAnsi="Century Schoolbook"/>
+              </w:rPr>
+            </w:pPr>
+            <w:r>
+              <w:rPr>
+                <w:rFonts w:ascii="Century Schoolbook" w:hAnsi="Century Schoolbook"/>
+              </w:rPr>
+              <w:t>This system is valid throughout on any Windows abled PC</w:t>
+            </w:r>
+          </w:p>
+        </w:tc>
+      </w:tr>
+      <w:tr>
+        <w:tc>
+          <w:tcPr>
+            <w:tcW w:w="4215" w:type="dxa"/>
+          </w:tcPr>
+          <w:p>
+            <w:pPr>
+              <w:spacing w:line="360" w:lineRule="auto"/>
+              <w:jc w:val="both"/>
+              <w:rPr>
+                <w:rFonts w:ascii="Century Schoolbook" w:hAnsi="Century Schoolbook"/>
+              </w:rPr>
+            </w:pPr>
+            <w:r>
+              <w:rPr>
+                <w:rFonts w:ascii="Century Schoolbook" w:hAnsi="Century Schoolbook"/>
+              </w:rPr>
+              <w:t xml:space="preserve">The Java applet is a security lose </w:t>
+            </w:r>
+            <w:proofErr w:type="gramStart"/>
+            <w:r>
+              <w:rPr>
+                <w:rFonts w:ascii="Century Schoolbook" w:hAnsi="Century Schoolbook"/>
+              </w:rPr>
+              <w:t>end</w:t>
+            </w:r>
+            <w:proofErr w:type="gramEnd"/>
+            <w:r>
+              <w:rPr>
+                <w:rFonts w:ascii="Century Schoolbook" w:hAnsi="Century Schoolbook"/>
+              </w:rPr>
+              <w:t xml:space="preserve"> as it is very easy to break up the play and infect the applet file present in the client system.</w:t>
+            </w:r>
+          </w:p>
+        </w:tc>
+        <w:tc>
+          <w:tcPr>
+            <w:tcW w:w="4215" w:type="dxa"/>
+          </w:tcPr>
+          <w:p>
+            <w:pPr>
+              <w:jc w:val="both"/>
+              <w:rPr>
+                <w:rFonts w:ascii="Century Schoolbook" w:hAnsi="Century Schoolbook"/>
+              </w:rPr>
+            </w:pPr>
+            <w:r>
+              <w:rPr>
+                <w:rFonts w:ascii="Century Schoolbook" w:hAnsi="Century Schoolbook"/>
+              </w:rPr>
+              <w:t>The service system is beyond visibility from a regular attack and cannot be edited easily once converted to an executable format.</w:t>
+            </w:r>
+          </w:p>
+        </w:tc>
+      </w:tr>
+    </w:tbl>
+    <w:p>
+      <w:pPr>
+        <w:spacing w:line="360" w:lineRule="auto"/>
+        <w:jc w:val="both"/>
+        <w:rPr>
+          <w:rFonts w:ascii="Century Schoolbook" w:hAnsi="Century Schoolbook"/>
+        </w:rPr>
       </w:pPr>
       <w:bookmarkStart w:id="0" w:name="_GoBack"/>
       <w:bookmarkEnd w:id="0"/>
-      <w:r>
+    </w:p>
+    <w:p>
+      <w:pPr>
+        <w:spacing w:line="360" w:lineRule="auto"/>
+        <w:jc w:val="both"/>
+        <w:rPr>
+          <w:rFonts w:ascii="Century Schoolbook" w:hAnsi="Century Schoolbook"/>
+        </w:rPr>
+      </w:pPr>
+    </w:p>
+    <w:p>
+      <w:pPr>
+        <w:spacing w:line="360" w:lineRule="auto"/>
+        <w:jc w:val="both"/>
+        <w:rPr>
+          <w:rFonts w:ascii="Century Schoolbook" w:hAnsi="Century Schoolbook"/>
+        </w:rPr>
+      </w:pPr>
+      <w:r>
+        <w:rPr>
+          <w:rFonts w:ascii="Century Schoolbook" w:hAnsi="Century Schoolbook"/>
+        </w:rPr>
         <w:t xml:space="preserve"> </w:t>
       </w:r>
     </w:p>
@@ -710,14 +1374,23 @@
       <w:pPr>
         <w:spacing w:line="360" w:lineRule="auto"/>
         <w:jc w:val="both"/>
-      </w:pPr>
-    </w:p>
-    <w:p>
-      <w:pPr>
-        <w:spacing w:line="360" w:lineRule="auto"/>
-        <w:jc w:val="both"/>
-      </w:pPr>
-      <w:r>
+        <w:rPr>
+          <w:rFonts w:ascii="Century Schoolbook" w:hAnsi="Century Schoolbook"/>
+        </w:rPr>
+      </w:pPr>
+    </w:p>
+    <w:p>
+      <w:pPr>
+        <w:spacing w:line="360" w:lineRule="auto"/>
+        <w:jc w:val="both"/>
+        <w:rPr>
+          <w:rFonts w:ascii="Century Schoolbook" w:hAnsi="Century Schoolbook"/>
+        </w:rPr>
+      </w:pPr>
+      <w:r>
+        <w:rPr>
+          <w:rFonts w:ascii="Century Schoolbook" w:hAnsi="Century Schoolbook"/>
+        </w:rPr>
         <w:t xml:space="preserve"> </w:t>
       </w:r>
     </w:p>
@@ -1281,6 +1954,29 @@
       <w:szCs w:val="18"/>
     </w:rPr>
   </w:style>
+  <w:style w:type="table" w:styleId="TableGrid">
+    <w:name w:val="Table Grid"/>
+    <w:basedOn w:val="TableNormal"/>
+    <w:uiPriority w:val="59"/>
+    <w:rsid w:val="00DD1BEF"/>
+    <w:tblPr>
+      <w:tblInd w:w="0" w:type="dxa"/>
+      <w:tblBorders>
+        <w:top w:val="single" w:sz="4" w:space="0" w:color="auto"/>
+        <w:left w:val="single" w:sz="4" w:space="0" w:color="auto"/>
+        <w:bottom w:val="single" w:sz="4" w:space="0" w:color="auto"/>
+        <w:right w:val="single" w:sz="4" w:space="0" w:color="auto"/>
+        <w:insideH w:val="single" w:sz="4" w:space="0" w:color="auto"/>
+        <w:insideV w:val="single" w:sz="4" w:space="0" w:color="auto"/>
+      </w:tblBorders>
+      <w:tblCellMar>
+        <w:top w:w="0" w:type="dxa"/>
+        <w:left w:w="108" w:type="dxa"/>
+        <w:bottom w:w="0" w:type="dxa"/>
+        <w:right w:w="108" w:type="dxa"/>
+      </w:tblCellMar>
+    </w:tblPr>
+  </w:style>
 </w:styles>
 </file>
 
@@ -1504,6 +2200,29 @@
       <w:sz w:val="18"/>
       <w:szCs w:val="18"/>
     </w:rPr>
+  </w:style>
+  <w:style w:type="table" w:styleId="TableGrid">
+    <w:name w:val="Table Grid"/>
+    <w:basedOn w:val="TableNormal"/>
+    <w:uiPriority w:val="59"/>
+    <w:rsid w:val="00DD1BEF"/>
+    <w:tblPr>
+      <w:tblInd w:w="0" w:type="dxa"/>
+      <w:tblBorders>
+        <w:top w:val="single" w:sz="4" w:space="0" w:color="auto"/>
+        <w:left w:val="single" w:sz="4" w:space="0" w:color="auto"/>
+        <w:bottom w:val="single" w:sz="4" w:space="0" w:color="auto"/>
+        <w:right w:val="single" w:sz="4" w:space="0" w:color="auto"/>
+        <w:insideH w:val="single" w:sz="4" w:space="0" w:color="auto"/>
+        <w:insideV w:val="single" w:sz="4" w:space="0" w:color="auto"/>
+      </w:tblBorders>
+      <w:tblCellMar>
+        <w:top w:w="0" w:type="dxa"/>
+        <w:left w:w="108" w:type="dxa"/>
+        <w:bottom w:w="0" w:type="dxa"/>
+        <w:right w:w="108" w:type="dxa"/>
+      </w:tblCellMar>
+    </w:tblPr>
   </w:style>
 </w:styles>
 </file>

</xml_diff>